<commit_message>
Add today's date to creating new contract
</commit_message>
<xml_diff>
--- a/docx_templates/contract_template.docx
+++ b/docx_templates/contract_template.docx
@@ -2333,20 +2333,39 @@
           <w:color w:val="000000"/>
         </w:rPr>
         <w:lastRenderedPageBreak/>
-        <w:t xml:space="preserve">8.1.      Настоящий Договор вступает в силу со дня подписания его сторонами и действует по </w:t>
-      </w:r>
-      <w:r>
-        <w:rPr>
-          <w:color w:val="000000"/>
-          <w:highlight w:val="yellow"/>
-        </w:rPr>
-        <w:t>«03» апреля 2021</w:t>
-      </w:r>
-      <w:r>
-        <w:rPr>
-          <w:color w:val="000000"/>
-        </w:rPr>
-        <w:t xml:space="preserve"> года, а в плане расчетов до полного исполнения.</w:t>
+        <w:t>8.1.      Настоящий Договор вступает в силу со дня подписания его сторонами и действует по</w:t>
+      </w:r>
+      <w:r>
+        <w:rPr>
+          <w:color w:val="000000"/>
+        </w:rPr>
+        <w:t xml:space="preserve"> {{ </w:t>
+      </w:r>
+      <w:r>
+        <w:rPr>
+          <w:color w:val="000000"/>
+          <w:lang w:val="en-US"/>
+        </w:rPr>
+        <w:t>date</w:t>
+      </w:r>
+      <w:r>
+        <w:rPr>
+          <w:color w:val="000000"/>
+        </w:rPr>
+        <w:t xml:space="preserve"> </w:t>
+      </w:r>
+      <w:r>
+        <w:rPr>
+          <w:color w:val="000000"/>
+          <w:lang w:val="en-US"/>
+        </w:rPr>
+        <w:t>}}</w:t>
+      </w:r>
+      <w:r>
+        <w:rPr>
+          <w:color w:val="000000"/>
+        </w:rPr>
+        <w:t>, а в плане расчетов до полного исполнения.</w:t>
       </w:r>
       <w:r>
         <w:t xml:space="preserve"> </w:t>

</xml_diff>